<commit_message>
facebook feed preparing setup
</commit_message>
<xml_diff>
--- a/dev/_materialy/general.docx
+++ b/dev/_materialy/general.docx
@@ -3,11 +3,52 @@
 <w:document xmlns:wpc="http://schemas.microsoft.com/office/word/2010/wordprocessingCanvas" xmlns:cx="http://schemas.microsoft.com/office/drawing/2014/chartex" xmlns:cx1="http://schemas.microsoft.com/office/drawing/2015/9/8/chartex" xmlns:mc="http://schemas.openxmlformats.org/markup-compatibility/2006" xmlns:o="urn:schemas-microsoft-com:office:office" xmlns:r="http://schemas.openxmlformats.org/officeDocument/2006/relationships" xmlns:m="http://schemas.openxmlformats.org/officeDocument/2006/math" xmlns:v="urn:schemas-microsoft-com:vml" xmlns:wp14="http://schemas.microsoft.com/office/word/2010/wordprocessingDrawing" xmlns:wp="http://schemas.openxmlformats.org/drawingml/2006/wordprocessingDrawing" xmlns:w10="urn:schemas-microsoft-com:office:word" xmlns:w="http://schemas.openxmlformats.org/wordprocessingml/2006/main" xmlns:w14="http://schemas.microsoft.com/office/word/2010/wordml" xmlns:w15="http://schemas.microsoft.com/office/word/2012/wordml" xmlns:w16se="http://schemas.microsoft.com/office/word/2015/wordml/symex" xmlns:wpg="http://schemas.microsoft.com/office/word/2010/wordprocessingGroup" xmlns:wpi="http://schemas.microsoft.com/office/word/2010/wordprocessingInk" xmlns:wne="http://schemas.microsoft.com/office/word/2006/wordml" xmlns:wps="http://schemas.microsoft.com/office/word/2010/wordprocessingShape" mc:Ignorable="w14 w15 w16se wp14">
   <w:body>
     <w:p>
-      <w:pPr>
-        <w:rPr>
-          <w:rFonts w:ascii="Arial" w:hAnsi="Arial" w:cs="Arial"/>
-        </w:rPr>
-      </w:pPr>
+      <w:r>
+        <w:t>Oferta ośrodka</w:t>
+      </w:r>
+    </w:p>
+    <w:p>
+      <w:r>
+        <w:t>- szkolenia indywidualne</w:t>
+      </w:r>
+    </w:p>
+    <w:p>
+      <w:r>
+        <w:t>- szklenia grupowe</w:t>
+      </w:r>
+    </w:p>
+    <w:p>
+      <w:r>
+        <w:t>- terapie behawioralne psów i kotów</w:t>
+      </w:r>
+    </w:p>
+    <w:p>
+      <w:r>
+        <w:t>- psie przedszkole</w:t>
+      </w:r>
+    </w:p>
+    <w:p>
+      <w:r>
+        <w:t>- prowadzenie wykładów, semninariów, warsztatów</w:t>
+      </w:r>
+    </w:p>
+    <w:p>
+      <w:r>
+        <w:t>- zajęcia edukacyjne w szkołach i innych placówkach oświatowych</w:t>
+      </w:r>
+    </w:p>
+    <w:p>
+      <w:r>
+        <w:t>- usługi w zakresie opieki nad zwierzętami w domu klienta (petsitting)</w:t>
+      </w:r>
+    </w:p>
+    <w:p>
+      <w:r>
+        <w:t>- sprzedaż akcesoriów dla zwierząt</w:t>
+      </w:r>
+    </w:p>
+    <w:p/>
+    <w:p>
       <w:bookmarkStart w:id="0" w:name="_GoBack"/>
       <w:bookmarkEnd w:id="0"/>
     </w:p>
@@ -24,423 +65,95 @@
 <file path=word/numbering.xml><?xml version="1.0" encoding="utf-8"?>
 <w:numbering xmlns:wpc="http://schemas.microsoft.com/office/word/2010/wordprocessingCanvas" xmlns:cx="http://schemas.microsoft.com/office/drawing/2014/chartex" xmlns:cx1="http://schemas.microsoft.com/office/drawing/2015/9/8/chartex" xmlns:mc="http://schemas.openxmlformats.org/markup-compatibility/2006" xmlns:o="urn:schemas-microsoft-com:office:office" xmlns:r="http://schemas.openxmlformats.org/officeDocument/2006/relationships" xmlns:m="http://schemas.openxmlformats.org/officeDocument/2006/math" xmlns:v="urn:schemas-microsoft-com:vml" xmlns:wp14="http://schemas.microsoft.com/office/word/2010/wordprocessingDrawing" xmlns:wp="http://schemas.openxmlformats.org/drawingml/2006/wordprocessingDrawing" xmlns:w10="urn:schemas-microsoft-com:office:word" xmlns:w="http://schemas.openxmlformats.org/wordprocessingml/2006/main" xmlns:w14="http://schemas.microsoft.com/office/word/2010/wordml" xmlns:w15="http://schemas.microsoft.com/office/word/2012/wordml" xmlns:w16se="http://schemas.microsoft.com/office/word/2015/wordml/symex" xmlns:wpg="http://schemas.microsoft.com/office/word/2010/wordprocessingGroup" xmlns:wpi="http://schemas.microsoft.com/office/word/2010/wordprocessingInk" xmlns:wne="http://schemas.microsoft.com/office/word/2006/wordml" xmlns:wps="http://schemas.microsoft.com/office/word/2010/wordprocessingShape" mc:Ignorable="w14 w15 w16se wp14">
   <w:abstractNum w:abstractNumId="0" w15:restartNumberingAfterBreak="0">
-    <w:nsid w:val="03207F93"/>
+    <w:nsid w:val="285E6725"/>
     <w:multiLevelType w:val="hybridMultilevel"/>
-    <w:tmpl w:val="CADE2DA2"/>
-    <w:lvl w:ilvl="0" w:tplc="04150001">
+    <w:tmpl w:val="4986EDB0"/>
+    <w:lvl w:ilvl="0" w:tplc="0415000F">
       <w:start w:val="1"/>
-      <w:numFmt w:val="bullet"/>
-      <w:lvlText w:val=""/>
+      <w:numFmt w:val="decimal"/>
+      <w:lvlText w:val="%1."/>
       <w:lvlJc w:val="left"/>
       <w:pPr>
         <w:ind w:left="720" w:hanging="360"/>
       </w:pPr>
       <w:rPr>
-        <w:rFonts w:ascii="Symbol" w:hAnsi="Symbol" w:hint="default"/>
+        <w:rFonts w:hint="default"/>
       </w:rPr>
     </w:lvl>
-    <w:lvl w:ilvl="1" w:tplc="04150003" w:tentative="1">
+    <w:lvl w:ilvl="1" w:tplc="04150019" w:tentative="1">
       <w:start w:val="1"/>
-      <w:numFmt w:val="bullet"/>
-      <w:lvlText w:val="o"/>
+      <w:numFmt w:val="lowerLetter"/>
+      <w:lvlText w:val="%2."/>
       <w:lvlJc w:val="left"/>
       <w:pPr>
         <w:ind w:left="1440" w:hanging="360"/>
       </w:pPr>
-      <w:rPr>
-        <w:rFonts w:ascii="Courier New" w:hAnsi="Courier New" w:cs="Courier New" w:hint="default"/>
-      </w:rPr>
     </w:lvl>
-    <w:lvl w:ilvl="2" w:tplc="04150005" w:tentative="1">
+    <w:lvl w:ilvl="2" w:tplc="0415001B" w:tentative="1">
       <w:start w:val="1"/>
-      <w:numFmt w:val="bullet"/>
-      <w:lvlText w:val=""/>
+      <w:numFmt w:val="lowerRoman"/>
+      <w:lvlText w:val="%3."/>
+      <w:lvlJc w:val="right"/>
+      <w:pPr>
+        <w:ind w:left="2160" w:hanging="180"/>
+      </w:pPr>
+    </w:lvl>
+    <w:lvl w:ilvl="3" w:tplc="0415000F" w:tentative="1">
+      <w:start w:val="1"/>
+      <w:numFmt w:val="decimal"/>
+      <w:lvlText w:val="%4."/>
       <w:lvlJc w:val="left"/>
       <w:pPr>
-        <w:ind w:left="2160" w:hanging="360"/>
-      </w:pPr>
-      <w:rPr>
-        <w:rFonts w:ascii="Wingdings" w:hAnsi="Wingdings" w:hint="default"/>
-      </w:rPr>
+        <w:ind w:left="2880" w:hanging="360"/>
+      </w:pPr>
     </w:lvl>
-    <w:lvl w:ilvl="3" w:tplc="04150001" w:tentative="1">
+    <w:lvl w:ilvl="4" w:tplc="04150019" w:tentative="1">
       <w:start w:val="1"/>
-      <w:numFmt w:val="bullet"/>
-      <w:lvlText w:val=""/>
+      <w:numFmt w:val="lowerLetter"/>
+      <w:lvlText w:val="%5."/>
       <w:lvlJc w:val="left"/>
       <w:pPr>
-        <w:ind w:left="2880" w:hanging="360"/>
-      </w:pPr>
-      <w:rPr>
-        <w:rFonts w:ascii="Symbol" w:hAnsi="Symbol" w:hint="default"/>
-      </w:rPr>
+        <w:ind w:left="3600" w:hanging="360"/>
+      </w:pPr>
     </w:lvl>
-    <w:lvl w:ilvl="4" w:tplc="04150003" w:tentative="1">
+    <w:lvl w:ilvl="5" w:tplc="0415001B" w:tentative="1">
       <w:start w:val="1"/>
-      <w:numFmt w:val="bullet"/>
-      <w:lvlText w:val="o"/>
+      <w:numFmt w:val="lowerRoman"/>
+      <w:lvlText w:val="%6."/>
+      <w:lvlJc w:val="right"/>
+      <w:pPr>
+        <w:ind w:left="4320" w:hanging="180"/>
+      </w:pPr>
+    </w:lvl>
+    <w:lvl w:ilvl="6" w:tplc="0415000F" w:tentative="1">
+      <w:start w:val="1"/>
+      <w:numFmt w:val="decimal"/>
+      <w:lvlText w:val="%7."/>
       <w:lvlJc w:val="left"/>
       <w:pPr>
-        <w:ind w:left="3600" w:hanging="360"/>
-      </w:pPr>
-      <w:rPr>
-        <w:rFonts w:ascii="Courier New" w:hAnsi="Courier New" w:cs="Courier New" w:hint="default"/>
-      </w:rPr>
+        <w:ind w:left="5040" w:hanging="360"/>
+      </w:pPr>
     </w:lvl>
-    <w:lvl w:ilvl="5" w:tplc="04150005" w:tentative="1">
+    <w:lvl w:ilvl="7" w:tplc="04150019" w:tentative="1">
       <w:start w:val="1"/>
-      <w:numFmt w:val="bullet"/>
-      <w:lvlText w:val=""/>
+      <w:numFmt w:val="lowerLetter"/>
+      <w:lvlText w:val="%8."/>
       <w:lvlJc w:val="left"/>
       <w:pPr>
-        <w:ind w:left="4320" w:hanging="360"/>
-      </w:pPr>
-      <w:rPr>
-        <w:rFonts w:ascii="Wingdings" w:hAnsi="Wingdings" w:hint="default"/>
-      </w:rPr>
+        <w:ind w:left="5760" w:hanging="360"/>
+      </w:pPr>
     </w:lvl>
-    <w:lvl w:ilvl="6" w:tplc="04150001" w:tentative="1">
+    <w:lvl w:ilvl="8" w:tplc="0415001B" w:tentative="1">
       <w:start w:val="1"/>
-      <w:numFmt w:val="bullet"/>
-      <w:lvlText w:val=""/>
-      <w:lvlJc w:val="left"/>
-      <w:pPr>
-        <w:ind w:left="5040" w:hanging="360"/>
-      </w:pPr>
-      <w:rPr>
-        <w:rFonts w:ascii="Symbol" w:hAnsi="Symbol" w:hint="default"/>
-      </w:rPr>
-    </w:lvl>
-    <w:lvl w:ilvl="7" w:tplc="04150003" w:tentative="1">
-      <w:start w:val="1"/>
-      <w:numFmt w:val="bullet"/>
-      <w:lvlText w:val="o"/>
-      <w:lvlJc w:val="left"/>
-      <w:pPr>
-        <w:ind w:left="5760" w:hanging="360"/>
-      </w:pPr>
-      <w:rPr>
-        <w:rFonts w:ascii="Courier New" w:hAnsi="Courier New" w:cs="Courier New" w:hint="default"/>
-      </w:rPr>
-    </w:lvl>
-    <w:lvl w:ilvl="8" w:tplc="04150005" w:tentative="1">
-      <w:start w:val="1"/>
-      <w:numFmt w:val="bullet"/>
-      <w:lvlText w:val=""/>
-      <w:lvlJc w:val="left"/>
-      <w:pPr>
-        <w:ind w:left="6480" w:hanging="360"/>
-      </w:pPr>
-      <w:rPr>
-        <w:rFonts w:ascii="Wingdings" w:hAnsi="Wingdings" w:hint="default"/>
-      </w:rPr>
-    </w:lvl>
-  </w:abstractNum>
-  <w:abstractNum w:abstractNumId="1" w15:restartNumberingAfterBreak="0">
-    <w:nsid w:val="4B316B18"/>
-    <w:multiLevelType w:val="multilevel"/>
-    <w:tmpl w:val="99CC97AE"/>
-    <w:lvl w:ilvl="0">
-      <w:start w:val="1"/>
-      <w:numFmt w:val="bullet"/>
-      <w:lvlText w:val=""/>
-      <w:lvlJc w:val="left"/>
-      <w:pPr>
-        <w:tabs>
-          <w:tab w:val="num" w:pos="720"/>
-        </w:tabs>
-        <w:ind w:left="720" w:hanging="360"/>
-      </w:pPr>
-      <w:rPr>
-        <w:rFonts w:ascii="Symbol" w:hAnsi="Symbol" w:hint="default"/>
-        <w:sz w:val="20"/>
-      </w:rPr>
-    </w:lvl>
-    <w:lvl w:ilvl="1" w:tentative="1">
-      <w:start w:val="1"/>
-      <w:numFmt w:val="bullet"/>
-      <w:lvlText w:val=""/>
-      <w:lvlJc w:val="left"/>
-      <w:pPr>
-        <w:tabs>
-          <w:tab w:val="num" w:pos="1440"/>
-        </w:tabs>
-        <w:ind w:left="1440" w:hanging="360"/>
-      </w:pPr>
-      <w:rPr>
-        <w:rFonts w:ascii="Symbol" w:hAnsi="Symbol" w:hint="default"/>
-        <w:sz w:val="20"/>
-      </w:rPr>
-    </w:lvl>
-    <w:lvl w:ilvl="2" w:tentative="1">
-      <w:start w:val="1"/>
-      <w:numFmt w:val="bullet"/>
-      <w:lvlText w:val=""/>
-      <w:lvlJc w:val="left"/>
-      <w:pPr>
-        <w:tabs>
-          <w:tab w:val="num" w:pos="2160"/>
-        </w:tabs>
-        <w:ind w:left="2160" w:hanging="360"/>
-      </w:pPr>
-      <w:rPr>
-        <w:rFonts w:ascii="Symbol" w:hAnsi="Symbol" w:hint="default"/>
-        <w:sz w:val="20"/>
-      </w:rPr>
-    </w:lvl>
-    <w:lvl w:ilvl="3" w:tentative="1">
-      <w:start w:val="1"/>
-      <w:numFmt w:val="bullet"/>
-      <w:lvlText w:val=""/>
-      <w:lvlJc w:val="left"/>
-      <w:pPr>
-        <w:tabs>
-          <w:tab w:val="num" w:pos="2880"/>
-        </w:tabs>
-        <w:ind w:left="2880" w:hanging="360"/>
-      </w:pPr>
-      <w:rPr>
-        <w:rFonts w:ascii="Symbol" w:hAnsi="Symbol" w:hint="default"/>
-        <w:sz w:val="20"/>
-      </w:rPr>
-    </w:lvl>
-    <w:lvl w:ilvl="4" w:tentative="1">
-      <w:start w:val="1"/>
-      <w:numFmt w:val="bullet"/>
-      <w:lvlText w:val=""/>
-      <w:lvlJc w:val="left"/>
-      <w:pPr>
-        <w:tabs>
-          <w:tab w:val="num" w:pos="3600"/>
-        </w:tabs>
-        <w:ind w:left="3600" w:hanging="360"/>
-      </w:pPr>
-      <w:rPr>
-        <w:rFonts w:ascii="Symbol" w:hAnsi="Symbol" w:hint="default"/>
-        <w:sz w:val="20"/>
-      </w:rPr>
-    </w:lvl>
-    <w:lvl w:ilvl="5" w:tentative="1">
-      <w:start w:val="1"/>
-      <w:numFmt w:val="bullet"/>
-      <w:lvlText w:val=""/>
-      <w:lvlJc w:val="left"/>
-      <w:pPr>
-        <w:tabs>
-          <w:tab w:val="num" w:pos="4320"/>
-        </w:tabs>
-        <w:ind w:left="4320" w:hanging="360"/>
-      </w:pPr>
-      <w:rPr>
-        <w:rFonts w:ascii="Symbol" w:hAnsi="Symbol" w:hint="default"/>
-        <w:sz w:val="20"/>
-      </w:rPr>
-    </w:lvl>
-    <w:lvl w:ilvl="6" w:tentative="1">
-      <w:start w:val="1"/>
-      <w:numFmt w:val="bullet"/>
-      <w:lvlText w:val=""/>
-      <w:lvlJc w:val="left"/>
-      <w:pPr>
-        <w:tabs>
-          <w:tab w:val="num" w:pos="5040"/>
-        </w:tabs>
-        <w:ind w:left="5040" w:hanging="360"/>
-      </w:pPr>
-      <w:rPr>
-        <w:rFonts w:ascii="Symbol" w:hAnsi="Symbol" w:hint="default"/>
-        <w:sz w:val="20"/>
-      </w:rPr>
-    </w:lvl>
-    <w:lvl w:ilvl="7" w:tentative="1">
-      <w:start w:val="1"/>
-      <w:numFmt w:val="bullet"/>
-      <w:lvlText w:val=""/>
-      <w:lvlJc w:val="left"/>
-      <w:pPr>
-        <w:tabs>
-          <w:tab w:val="num" w:pos="5760"/>
-        </w:tabs>
-        <w:ind w:left="5760" w:hanging="360"/>
-      </w:pPr>
-      <w:rPr>
-        <w:rFonts w:ascii="Symbol" w:hAnsi="Symbol" w:hint="default"/>
-        <w:sz w:val="20"/>
-      </w:rPr>
-    </w:lvl>
-    <w:lvl w:ilvl="8" w:tentative="1">
-      <w:start w:val="1"/>
-      <w:numFmt w:val="bullet"/>
-      <w:lvlText w:val=""/>
-      <w:lvlJc w:val="left"/>
-      <w:pPr>
-        <w:tabs>
-          <w:tab w:val="num" w:pos="6480"/>
-        </w:tabs>
-        <w:ind w:left="6480" w:hanging="360"/>
-      </w:pPr>
-      <w:rPr>
-        <w:rFonts w:ascii="Symbol" w:hAnsi="Symbol" w:hint="default"/>
-        <w:sz w:val="20"/>
-      </w:rPr>
-    </w:lvl>
-  </w:abstractNum>
-  <w:abstractNum w:abstractNumId="2" w15:restartNumberingAfterBreak="0">
-    <w:nsid w:val="50977F4A"/>
-    <w:multiLevelType w:val="multilevel"/>
-    <w:tmpl w:val="085CEE04"/>
-    <w:lvl w:ilvl="0">
-      <w:start w:val="1"/>
-      <w:numFmt w:val="bullet"/>
-      <w:lvlText w:val=""/>
-      <w:lvlJc w:val="left"/>
-      <w:pPr>
-        <w:tabs>
-          <w:tab w:val="num" w:pos="720"/>
-        </w:tabs>
-        <w:ind w:left="720" w:hanging="360"/>
-      </w:pPr>
-      <w:rPr>
-        <w:rFonts w:ascii="Symbol" w:hAnsi="Symbol" w:hint="default"/>
-        <w:sz w:val="20"/>
-      </w:rPr>
-    </w:lvl>
-    <w:lvl w:ilvl="1" w:tentative="1">
-      <w:start w:val="1"/>
-      <w:numFmt w:val="bullet"/>
-      <w:lvlText w:val=""/>
-      <w:lvlJc w:val="left"/>
-      <w:pPr>
-        <w:tabs>
-          <w:tab w:val="num" w:pos="1440"/>
-        </w:tabs>
-        <w:ind w:left="1440" w:hanging="360"/>
-      </w:pPr>
-      <w:rPr>
-        <w:rFonts w:ascii="Symbol" w:hAnsi="Symbol" w:hint="default"/>
-        <w:sz w:val="20"/>
-      </w:rPr>
-    </w:lvl>
-    <w:lvl w:ilvl="2" w:tentative="1">
-      <w:start w:val="1"/>
-      <w:numFmt w:val="bullet"/>
-      <w:lvlText w:val=""/>
-      <w:lvlJc w:val="left"/>
-      <w:pPr>
-        <w:tabs>
-          <w:tab w:val="num" w:pos="2160"/>
-        </w:tabs>
-        <w:ind w:left="2160" w:hanging="360"/>
-      </w:pPr>
-      <w:rPr>
-        <w:rFonts w:ascii="Symbol" w:hAnsi="Symbol" w:hint="default"/>
-        <w:sz w:val="20"/>
-      </w:rPr>
-    </w:lvl>
-    <w:lvl w:ilvl="3" w:tentative="1">
-      <w:start w:val="1"/>
-      <w:numFmt w:val="bullet"/>
-      <w:lvlText w:val=""/>
-      <w:lvlJc w:val="left"/>
-      <w:pPr>
-        <w:tabs>
-          <w:tab w:val="num" w:pos="2880"/>
-        </w:tabs>
-        <w:ind w:left="2880" w:hanging="360"/>
-      </w:pPr>
-      <w:rPr>
-        <w:rFonts w:ascii="Symbol" w:hAnsi="Symbol" w:hint="default"/>
-        <w:sz w:val="20"/>
-      </w:rPr>
-    </w:lvl>
-    <w:lvl w:ilvl="4" w:tentative="1">
-      <w:start w:val="1"/>
-      <w:numFmt w:val="bullet"/>
-      <w:lvlText w:val=""/>
-      <w:lvlJc w:val="left"/>
-      <w:pPr>
-        <w:tabs>
-          <w:tab w:val="num" w:pos="3600"/>
-        </w:tabs>
-        <w:ind w:left="3600" w:hanging="360"/>
-      </w:pPr>
-      <w:rPr>
-        <w:rFonts w:ascii="Symbol" w:hAnsi="Symbol" w:hint="default"/>
-        <w:sz w:val="20"/>
-      </w:rPr>
-    </w:lvl>
-    <w:lvl w:ilvl="5" w:tentative="1">
-      <w:start w:val="1"/>
-      <w:numFmt w:val="bullet"/>
-      <w:lvlText w:val=""/>
-      <w:lvlJc w:val="left"/>
-      <w:pPr>
-        <w:tabs>
-          <w:tab w:val="num" w:pos="4320"/>
-        </w:tabs>
-        <w:ind w:left="4320" w:hanging="360"/>
-      </w:pPr>
-      <w:rPr>
-        <w:rFonts w:ascii="Symbol" w:hAnsi="Symbol" w:hint="default"/>
-        <w:sz w:val="20"/>
-      </w:rPr>
-    </w:lvl>
-    <w:lvl w:ilvl="6" w:tentative="1">
-      <w:start w:val="1"/>
-      <w:numFmt w:val="bullet"/>
-      <w:lvlText w:val=""/>
-      <w:lvlJc w:val="left"/>
-      <w:pPr>
-        <w:tabs>
-          <w:tab w:val="num" w:pos="5040"/>
-        </w:tabs>
-        <w:ind w:left="5040" w:hanging="360"/>
-      </w:pPr>
-      <w:rPr>
-        <w:rFonts w:ascii="Symbol" w:hAnsi="Symbol" w:hint="default"/>
-        <w:sz w:val="20"/>
-      </w:rPr>
-    </w:lvl>
-    <w:lvl w:ilvl="7" w:tentative="1">
-      <w:start w:val="1"/>
-      <w:numFmt w:val="bullet"/>
-      <w:lvlText w:val=""/>
-      <w:lvlJc w:val="left"/>
-      <w:pPr>
-        <w:tabs>
-          <w:tab w:val="num" w:pos="5760"/>
-        </w:tabs>
-        <w:ind w:left="5760" w:hanging="360"/>
-      </w:pPr>
-      <w:rPr>
-        <w:rFonts w:ascii="Symbol" w:hAnsi="Symbol" w:hint="default"/>
-        <w:sz w:val="20"/>
-      </w:rPr>
-    </w:lvl>
-    <w:lvl w:ilvl="8" w:tentative="1">
-      <w:start w:val="1"/>
-      <w:numFmt w:val="bullet"/>
-      <w:lvlText w:val=""/>
-      <w:lvlJc w:val="left"/>
-      <w:pPr>
-        <w:tabs>
-          <w:tab w:val="num" w:pos="6480"/>
-        </w:tabs>
-        <w:ind w:left="6480" w:hanging="360"/>
-      </w:pPr>
-      <w:rPr>
-        <w:rFonts w:ascii="Symbol" w:hAnsi="Symbol" w:hint="default"/>
-        <w:sz w:val="20"/>
-      </w:rPr>
+      <w:numFmt w:val="lowerRoman"/>
+      <w:lvlText w:val="%9."/>
+      <w:lvlJc w:val="right"/>
+      <w:pPr>
+        <w:ind w:left="6480" w:hanging="180"/>
+      </w:pPr>
     </w:lvl>
   </w:abstractNum>
   <w:num w:numId="1">
-    <w:abstractNumId w:val="2"/>
-  </w:num>
-  <w:num w:numId="2">
-    <w:abstractNumId w:val="1"/>
-  </w:num>
-  <w:num w:numId="3">
     <w:abstractNumId w:val="0"/>
   </w:num>
 </w:numbering>
@@ -840,26 +553,6 @@
     <w:name w:val="Normal"/>
     <w:qFormat/>
   </w:style>
-  <w:style w:type="paragraph" w:styleId="Heading3">
-    <w:name w:val="heading 3"/>
-    <w:basedOn w:val="Normal"/>
-    <w:link w:val="Heading3Char"/>
-    <w:uiPriority w:val="9"/>
-    <w:qFormat/>
-    <w:rsid w:val="0039618C"/>
-    <w:pPr>
-      <w:spacing w:before="100" w:beforeAutospacing="1" w:after="100" w:afterAutospacing="1" w:line="240" w:lineRule="auto"/>
-      <w:outlineLvl w:val="2"/>
-    </w:pPr>
-    <w:rPr>
-      <w:rFonts w:ascii="Times New Roman" w:eastAsia="Times New Roman" w:hAnsi="Times New Roman" w:cs="Times New Roman"/>
-      <w:b/>
-      <w:bCs/>
-      <w:sz w:val="27"/>
-      <w:szCs w:val="27"/>
-      <w:lang w:eastAsia="pl-PL"/>
-    </w:rPr>
-  </w:style>
   <w:style w:type="character" w:default="1" w:styleId="DefaultParagraphFont">
     <w:name w:val="Default Paragraph Font"/>
     <w:uiPriority w:val="1"/>
@@ -887,99 +580,26 @@
     <w:semiHidden/>
     <w:unhideWhenUsed/>
   </w:style>
-  <w:style w:type="character" w:customStyle="1" w:styleId="Heading3Char">
-    <w:name w:val="Heading 3 Char"/>
-    <w:basedOn w:val="DefaultParagraphFont"/>
-    <w:link w:val="Heading3"/>
-    <w:uiPriority w:val="9"/>
-    <w:rsid w:val="0039618C"/>
-    <w:rPr>
-      <w:rFonts w:ascii="Times New Roman" w:eastAsia="Times New Roman" w:hAnsi="Times New Roman" w:cs="Times New Roman"/>
-      <w:b/>
-      <w:bCs/>
-      <w:sz w:val="27"/>
-      <w:szCs w:val="27"/>
-      <w:lang w:eastAsia="pl-PL"/>
-    </w:rPr>
-  </w:style>
-  <w:style w:type="paragraph" w:styleId="NormalWeb">
-    <w:name w:val="Normal (Web)"/>
-    <w:basedOn w:val="Normal"/>
-    <w:uiPriority w:val="99"/>
-    <w:semiHidden/>
-    <w:unhideWhenUsed/>
-    <w:rsid w:val="0039618C"/>
-    <w:pPr>
-      <w:spacing w:before="100" w:beforeAutospacing="1" w:after="100" w:afterAutospacing="1" w:line="240" w:lineRule="auto"/>
-    </w:pPr>
-    <w:rPr>
-      <w:rFonts w:ascii="Times New Roman" w:eastAsia="Times New Roman" w:hAnsi="Times New Roman" w:cs="Times New Roman"/>
-      <w:sz w:val="24"/>
-      <w:szCs w:val="24"/>
-      <w:lang w:eastAsia="pl-PL"/>
-    </w:rPr>
-  </w:style>
   <w:style w:type="character" w:customStyle="1" w:styleId="apple-converted-space">
     <w:name w:val="apple-converted-space"/>
     <w:basedOn w:val="DefaultParagraphFont"/>
-    <w:rsid w:val="0039618C"/>
-  </w:style>
-  <w:style w:type="character" w:styleId="Strong">
-    <w:name w:val="Strong"/>
-    <w:basedOn w:val="DefaultParagraphFont"/>
-    <w:uiPriority w:val="22"/>
-    <w:qFormat/>
-    <w:rsid w:val="0039618C"/>
-    <w:rPr>
-      <w:b/>
-      <w:bCs/>
-    </w:rPr>
-  </w:style>
-  <w:style w:type="paragraph" w:customStyle="1" w:styleId="Adresnadawcy">
-    <w:name w:val="Adres nadawcy"/>
-    <w:basedOn w:val="NoSpacing"/>
-    <w:uiPriority w:val="2"/>
-    <w:unhideWhenUsed/>
-    <w:qFormat/>
-    <w:rsid w:val="00310EE6"/>
-    <w:rPr>
-      <w:rFonts w:cs="Times New Roman"/>
-      <w:kern w:val="24"/>
-      <w:sz w:val="23"/>
-      <w:szCs w:val="20"/>
-      <w:lang w:eastAsia="pl-PL"/>
-      <w14:ligatures w14:val="standardContextual"/>
-    </w:rPr>
-  </w:style>
-  <w:style w:type="paragraph" w:styleId="NoSpacing">
-    <w:name w:val="No Spacing"/>
-    <w:uiPriority w:val="1"/>
-    <w:qFormat/>
-    <w:rsid w:val="00310EE6"/>
-    <w:pPr>
-      <w:spacing w:after="0" w:line="240" w:lineRule="auto"/>
-    </w:pPr>
+    <w:rsid w:val="00EB5C62"/>
   </w:style>
   <w:style w:type="paragraph" w:styleId="ListParagraph">
     <w:name w:val="List Paragraph"/>
     <w:basedOn w:val="Normal"/>
     <w:uiPriority w:val="34"/>
-    <w:unhideWhenUsed/>
     <w:qFormat/>
-    <w:rsid w:val="00310EE6"/>
+    <w:rsid w:val="00BE1C80"/>
     <w:pPr>
-      <w:spacing w:after="180" w:line="264" w:lineRule="auto"/>
       <w:ind w:left="720"/>
       <w:contextualSpacing/>
     </w:pPr>
-    <w:rPr>
-      <w:rFonts w:cs="Times New Roman"/>
-      <w:kern w:val="24"/>
-      <w:sz w:val="23"/>
-      <w:szCs w:val="20"/>
-      <w:lang w:eastAsia="pl-PL"/>
-      <w14:ligatures w14:val="standardContextual"/>
-    </w:rPr>
+  </w:style>
+  <w:style w:type="character" w:customStyle="1" w:styleId="textexposedshow">
+    <w:name w:val="text_exposed_show"/>
+    <w:basedOn w:val="DefaultParagraphFont"/>
+    <w:rsid w:val="008C64BD"/>
   </w:style>
 </w:styles>
 </file>

</xml_diff>

<commit_message>
padding fixes, text updates
</commit_message>
<xml_diff>
--- a/dev/_materialy/general.docx
+++ b/dev/_materialy/general.docx
@@ -4,6 +4,34 @@
   <w:body>
     <w:p>
       <w:r>
+        <w:t>Strona główna</w:t>
+      </w:r>
+    </w:p>
+    <w:p>
+      <w:r>
+        <w:t>O nas</w:t>
+      </w:r>
+    </w:p>
+    <w:p>
+      <w:r>
+        <w:t>Oferta</w:t>
+      </w:r>
+    </w:p>
+    <w:p>
+      <w:r>
+        <w:t>Pet sitting</w:t>
+      </w:r>
+    </w:p>
+    <w:p>
+      <w:r>
+        <w:t>Kontakt</w:t>
+      </w:r>
+    </w:p>
+    <w:p/>
+    <w:p/>
+    <w:p/>
+    <w:p>
+      <w:r>
         <w:t>Oferta ośrodka</w:t>
       </w:r>
     </w:p>
@@ -17,6 +45,7 @@
         <w:t>- szklenia grupowe</w:t>
       </w:r>
     </w:p>
+    <w:p/>
     <w:p>
       <w:r>
         <w:t>- terapie behawioralne psów i kotów</w:t>
@@ -27,31 +56,33 @@
         <w:t>- psie przedszkole</w:t>
       </w:r>
     </w:p>
-    <w:p>
-      <w:r>
-        <w:t>- prowadzenie wykładów, semninariów, warsztatów</w:t>
-      </w:r>
-    </w:p>
-    <w:p>
-      <w:r>
-        <w:t>- zajęcia edukacyjne w szkołach i innych placówkach oświatowych</w:t>
-      </w:r>
-    </w:p>
-    <w:p>
-      <w:r>
-        <w:t>- usługi w zakresie opieki nad zwierzętami w domu klienta (petsitting)</w:t>
-      </w:r>
-    </w:p>
-    <w:p>
-      <w:r>
-        <w:t>- sprzedaż akcesoriów dla zwierząt</w:t>
-      </w:r>
-    </w:p>
-    <w:p/>
     <w:p>
       <w:bookmarkStart w:id="0" w:name="_GoBack"/>
       <w:bookmarkEnd w:id="0"/>
     </w:p>
+    <w:p>
+      <w:r>
+        <w:t>- prowadzenie wykładów, semninariów, warsztatów</w:t>
+      </w:r>
+    </w:p>
+    <w:p>
+      <w:r>
+        <w:t>- zajęcia edukacyjne w szkołach i innych placówkach oświatowych</w:t>
+      </w:r>
+    </w:p>
+    <w:p/>
+    <w:p>
+      <w:r>
+        <w:t>- usługi w zakresie opieki nad zwierzętami w domu klienta (petsitting)</w:t>
+      </w:r>
+    </w:p>
+    <w:p>
+      <w:r>
+        <w:t>- sprzedaż akcesoriów dla zwierząt</w:t>
+      </w:r>
+    </w:p>
+    <w:p/>
+    <w:p/>
     <w:sectPr>
       <w:pgSz w:w="11906" w:h="16838"/>
       <w:pgMar w:top="1417" w:right="1417" w:bottom="1417" w:left="1417" w:header="708" w:footer="708" w:gutter="0"/>

</xml_diff>